<commit_message>
Status Checkpoint - Week 2 (complete and final)
</commit_message>
<xml_diff>
--- a/Status Checkpoints - week 2.docx
+++ b/Status Checkpoints - week 2.docx
@@ -13,13 +13,7 @@
         <w:rPr>
           <w:b/>
         </w:rPr>
-        <w:t>Status Checkpoints</w:t>
-      </w:r>
-      <w:r>
-        <w:rPr>
-          <w:b/>
-        </w:rPr>
-        <w:t xml:space="preserve"> (week 2)</w:t>
+        <w:t>Status Checkpoints (week 2)</w:t>
       </w:r>
     </w:p>
     <w:tbl>
@@ -401,8 +395,6 @@
       <w:r>
         <w:t>agree and disagree of confession - Hakeem</w:t>
       </w:r>
-      <w:bookmarkStart w:id="0" w:name="_GoBack"/>
-      <w:bookmarkEnd w:id="0"/>
     </w:p>
     <w:p>
       <w:pPr>
@@ -421,7 +413,13 @@
       </w:r>
       <w:proofErr w:type="spellEnd"/>
       <w:r>
-        <w:t xml:space="preserve"> and function - </w:t>
+        <w:t xml:space="preserve"> and function </w:t>
+      </w:r>
+      <w:r>
+        <w:t>–</w:t>
+      </w:r>
+      <w:r>
+        <w:t xml:space="preserve"> </w:t>
       </w:r>
       <w:proofErr w:type="spellStart"/>
       <w:r>
@@ -432,15 +430,150 @@
     <w:p>
       <w:pPr>
         <w:pStyle w:val="ListParagraph"/>
-      </w:pPr>
+        <w:numPr>
+          <w:ilvl w:val="0"/>
+          <w:numId w:val="2"/>
+        </w:numPr>
+      </w:pPr>
+      <w:r>
+        <w:t xml:space="preserve">Login Session of Users – Hakeem </w:t>
+      </w:r>
     </w:p>
     <w:p>
+      <w:r>
+        <w:t>Next Set of Task:</w:t>
+      </w:r>
+    </w:p>
+    <w:p>
       <w:pPr>
         <w:pStyle w:val="ListParagraph"/>
-        <w:ind w:left="1440"/>
-      </w:pPr>
+        <w:numPr>
+          <w:ilvl w:val="0"/>
+          <w:numId w:val="4"/>
+        </w:numPr>
+      </w:pPr>
+      <w:r>
+        <w:t xml:space="preserve">People UI </w:t>
+      </w:r>
+    </w:p>
+    <w:p>
+      <w:pPr>
+        <w:pStyle w:val="ListParagraph"/>
+        <w:numPr>
+          <w:ilvl w:val="0"/>
+          <w:numId w:val="4"/>
+        </w:numPr>
+      </w:pPr>
+      <w:r>
+        <w:t>Login Session of Users</w:t>
+      </w:r>
     </w:p>
     <w:p/>
+    <w:p>
+      <w:pPr>
+        <w:pStyle w:val="ListParagraph"/>
+        <w:numPr>
+          <w:ilvl w:val="0"/>
+          <w:numId w:val="5"/>
+        </w:numPr>
+      </w:pPr>
+      <w:r>
+        <w:t>What went wrong?</w:t>
+      </w:r>
+    </w:p>
+    <w:p>
+      <w:pPr>
+        <w:pStyle w:val="ListParagraph"/>
+        <w:numPr>
+          <w:ilvl w:val="0"/>
+          <w:numId w:val="6"/>
+        </w:numPr>
+      </w:pPr>
+      <w:r>
+        <w:t>unable to get the primary key (</w:t>
+      </w:r>
+      <w:proofErr w:type="spellStart"/>
+      <w:r>
+        <w:t>id_users</w:t>
+      </w:r>
+      <w:proofErr w:type="spellEnd"/>
+      <w:r>
+        <w:t>) to be used for the model</w:t>
+      </w:r>
+    </w:p>
+    <w:p>
+      <w:pPr>
+        <w:pStyle w:val="ListParagraph"/>
+      </w:pPr>
+    </w:p>
+    <w:p>
+      <w:pPr>
+        <w:pStyle w:val="ListParagraph"/>
+        <w:numPr>
+          <w:ilvl w:val="0"/>
+          <w:numId w:val="5"/>
+        </w:numPr>
+      </w:pPr>
+      <w:r>
+        <w:t>What went well?</w:t>
+      </w:r>
+    </w:p>
+    <w:p>
+      <w:pPr>
+        <w:pStyle w:val="ListParagraph"/>
+        <w:numPr>
+          <w:ilvl w:val="0"/>
+          <w:numId w:val="8"/>
+        </w:numPr>
+      </w:pPr>
+      <w:r>
+        <w:t>Problem in getting the primary key – resolved.</w:t>
+      </w:r>
+    </w:p>
+    <w:p>
+      <w:pPr>
+        <w:pStyle w:val="ListParagraph"/>
+        <w:numPr>
+          <w:ilvl w:val="0"/>
+          <w:numId w:val="8"/>
+        </w:numPr>
+      </w:pPr>
+      <w:r>
+        <w:t>Logout function</w:t>
+      </w:r>
+    </w:p>
+    <w:p>
+      <w:pPr>
+        <w:pStyle w:val="ListParagraph"/>
+        <w:ind w:left="1080"/>
+      </w:pPr>
+    </w:p>
+    <w:p>
+      <w:pPr>
+        <w:pStyle w:val="ListParagraph"/>
+        <w:numPr>
+          <w:ilvl w:val="0"/>
+          <w:numId w:val="5"/>
+        </w:numPr>
+      </w:pPr>
+      <w:r>
+        <w:t>What to improve?</w:t>
+      </w:r>
+    </w:p>
+    <w:p>
+      <w:pPr>
+        <w:pStyle w:val="ListParagraph"/>
+        <w:numPr>
+          <w:ilvl w:val="0"/>
+          <w:numId w:val="9"/>
+        </w:numPr>
+      </w:pPr>
+      <w:r>
+        <w:t>Nothing as of the moment.</w:t>
+      </w:r>
+      <w:bookmarkStart w:id="0" w:name="_GoBack"/>
+      <w:bookmarkEnd w:id="0"/>
+    </w:p>
     <w:sectPr>
       <w:pgSz w:w="12240" w:h="15840"/>
       <w:pgMar w:top="1440" w:right="1440" w:bottom="1440" w:left="1440" w:header="708" w:footer="708" w:gutter="0"/>
@@ -567,6 +700,95 @@
     </w:lvl>
   </w:abstractNum>
   <w:abstractNum w:abstractNumId="1" w15:restartNumberingAfterBreak="0">
+    <w:nsid w:val="29444FEF"/>
+    <w:multiLevelType w:val="hybridMultilevel"/>
+    <w:tmpl w:val="FEBAF2BC"/>
+    <w:lvl w:ilvl="0" w:tplc="4906D4EC">
+      <w:start w:val="1"/>
+      <w:numFmt w:val="lowerLetter"/>
+      <w:lvlText w:val="%1."/>
+      <w:lvlJc w:val="left"/>
+      <w:pPr>
+        <w:ind w:left="1080" w:hanging="360"/>
+      </w:pPr>
+      <w:rPr>
+        <w:rFonts w:hint="default"/>
+      </w:rPr>
+    </w:lvl>
+    <w:lvl w:ilvl="1" w:tplc="34090019" w:tentative="1">
+      <w:start w:val="1"/>
+      <w:numFmt w:val="lowerLetter"/>
+      <w:lvlText w:val="%2."/>
+      <w:lvlJc w:val="left"/>
+      <w:pPr>
+        <w:ind w:left="1800" w:hanging="360"/>
+      </w:pPr>
+    </w:lvl>
+    <w:lvl w:ilvl="2" w:tplc="3409001B" w:tentative="1">
+      <w:start w:val="1"/>
+      <w:numFmt w:val="lowerRoman"/>
+      <w:lvlText w:val="%3."/>
+      <w:lvlJc w:val="right"/>
+      <w:pPr>
+        <w:ind w:left="2520" w:hanging="180"/>
+      </w:pPr>
+    </w:lvl>
+    <w:lvl w:ilvl="3" w:tplc="3409000F" w:tentative="1">
+      <w:start w:val="1"/>
+      <w:numFmt w:val="decimal"/>
+      <w:lvlText w:val="%4."/>
+      <w:lvlJc w:val="left"/>
+      <w:pPr>
+        <w:ind w:left="3240" w:hanging="360"/>
+      </w:pPr>
+    </w:lvl>
+    <w:lvl w:ilvl="4" w:tplc="34090019" w:tentative="1">
+      <w:start w:val="1"/>
+      <w:numFmt w:val="lowerLetter"/>
+      <w:lvlText w:val="%5."/>
+      <w:lvlJc w:val="left"/>
+      <w:pPr>
+        <w:ind w:left="3960" w:hanging="360"/>
+      </w:pPr>
+    </w:lvl>
+    <w:lvl w:ilvl="5" w:tplc="3409001B" w:tentative="1">
+      <w:start w:val="1"/>
+      <w:numFmt w:val="lowerRoman"/>
+      <w:lvlText w:val="%6."/>
+      <w:lvlJc w:val="right"/>
+      <w:pPr>
+        <w:ind w:left="4680" w:hanging="180"/>
+      </w:pPr>
+    </w:lvl>
+    <w:lvl w:ilvl="6" w:tplc="3409000F" w:tentative="1">
+      <w:start w:val="1"/>
+      <w:numFmt w:val="decimal"/>
+      <w:lvlText w:val="%7."/>
+      <w:lvlJc w:val="left"/>
+      <w:pPr>
+        <w:ind w:left="5400" w:hanging="360"/>
+      </w:pPr>
+    </w:lvl>
+    <w:lvl w:ilvl="7" w:tplc="34090019" w:tentative="1">
+      <w:start w:val="1"/>
+      <w:numFmt w:val="lowerLetter"/>
+      <w:lvlText w:val="%8."/>
+      <w:lvlJc w:val="left"/>
+      <w:pPr>
+        <w:ind w:left="6120" w:hanging="360"/>
+      </w:pPr>
+    </w:lvl>
+    <w:lvl w:ilvl="8" w:tplc="3409001B" w:tentative="1">
+      <w:start w:val="1"/>
+      <w:numFmt w:val="lowerRoman"/>
+      <w:lvlText w:val="%9."/>
+      <w:lvlJc w:val="right"/>
+      <w:pPr>
+        <w:ind w:left="6840" w:hanging="180"/>
+      </w:pPr>
+    </w:lvl>
+  </w:abstractNum>
+  <w:abstractNum w:abstractNumId="2" w15:restartNumberingAfterBreak="0">
     <w:nsid w:val="29A3037D"/>
     <w:multiLevelType w:val="hybridMultilevel"/>
     <w:tmpl w:val="2154E3D2"/>
@@ -679,7 +901,476 @@
       </w:rPr>
     </w:lvl>
   </w:abstractNum>
-  <w:abstractNum w:abstractNumId="2" w15:restartNumberingAfterBreak="0">
+  <w:abstractNum w:abstractNumId="3" w15:restartNumberingAfterBreak="0">
+    <w:nsid w:val="2B5A66A9"/>
+    <w:multiLevelType w:val="hybridMultilevel"/>
+    <w:tmpl w:val="D1BEF18E"/>
+    <w:lvl w:ilvl="0" w:tplc="0F467444">
+      <w:start w:val="1"/>
+      <w:numFmt w:val="lowerLetter"/>
+      <w:lvlText w:val="%1."/>
+      <w:lvlJc w:val="left"/>
+      <w:pPr>
+        <w:ind w:left="1080" w:hanging="360"/>
+      </w:pPr>
+      <w:rPr>
+        <w:rFonts w:hint="default"/>
+      </w:rPr>
+    </w:lvl>
+    <w:lvl w:ilvl="1" w:tplc="34090019" w:tentative="1">
+      <w:start w:val="1"/>
+      <w:numFmt w:val="lowerLetter"/>
+      <w:lvlText w:val="%2."/>
+      <w:lvlJc w:val="left"/>
+      <w:pPr>
+        <w:ind w:left="1800" w:hanging="360"/>
+      </w:pPr>
+    </w:lvl>
+    <w:lvl w:ilvl="2" w:tplc="3409001B" w:tentative="1">
+      <w:start w:val="1"/>
+      <w:numFmt w:val="lowerRoman"/>
+      <w:lvlText w:val="%3."/>
+      <w:lvlJc w:val="right"/>
+      <w:pPr>
+        <w:ind w:left="2520" w:hanging="180"/>
+      </w:pPr>
+    </w:lvl>
+    <w:lvl w:ilvl="3" w:tplc="3409000F" w:tentative="1">
+      <w:start w:val="1"/>
+      <w:numFmt w:val="decimal"/>
+      <w:lvlText w:val="%4."/>
+      <w:lvlJc w:val="left"/>
+      <w:pPr>
+        <w:ind w:left="3240" w:hanging="360"/>
+      </w:pPr>
+    </w:lvl>
+    <w:lvl w:ilvl="4" w:tplc="34090019" w:tentative="1">
+      <w:start w:val="1"/>
+      <w:numFmt w:val="lowerLetter"/>
+      <w:lvlText w:val="%5."/>
+      <w:lvlJc w:val="left"/>
+      <w:pPr>
+        <w:ind w:left="3960" w:hanging="360"/>
+      </w:pPr>
+    </w:lvl>
+    <w:lvl w:ilvl="5" w:tplc="3409001B" w:tentative="1">
+      <w:start w:val="1"/>
+      <w:numFmt w:val="lowerRoman"/>
+      <w:lvlText w:val="%6."/>
+      <w:lvlJc w:val="right"/>
+      <w:pPr>
+        <w:ind w:left="4680" w:hanging="180"/>
+      </w:pPr>
+    </w:lvl>
+    <w:lvl w:ilvl="6" w:tplc="3409000F" w:tentative="1">
+      <w:start w:val="1"/>
+      <w:numFmt w:val="decimal"/>
+      <w:lvlText w:val="%7."/>
+      <w:lvlJc w:val="left"/>
+      <w:pPr>
+        <w:ind w:left="5400" w:hanging="360"/>
+      </w:pPr>
+    </w:lvl>
+    <w:lvl w:ilvl="7" w:tplc="34090019" w:tentative="1">
+      <w:start w:val="1"/>
+      <w:numFmt w:val="lowerLetter"/>
+      <w:lvlText w:val="%8."/>
+      <w:lvlJc w:val="left"/>
+      <w:pPr>
+        <w:ind w:left="6120" w:hanging="360"/>
+      </w:pPr>
+    </w:lvl>
+    <w:lvl w:ilvl="8" w:tplc="3409001B" w:tentative="1">
+      <w:start w:val="1"/>
+      <w:numFmt w:val="lowerRoman"/>
+      <w:lvlText w:val="%9."/>
+      <w:lvlJc w:val="right"/>
+      <w:pPr>
+        <w:ind w:left="6840" w:hanging="180"/>
+      </w:pPr>
+    </w:lvl>
+  </w:abstractNum>
+  <w:abstractNum w:abstractNumId="4" w15:restartNumberingAfterBreak="0">
+    <w:nsid w:val="363A2037"/>
+    <w:multiLevelType w:val="hybridMultilevel"/>
+    <w:tmpl w:val="25B61306"/>
+    <w:lvl w:ilvl="0" w:tplc="34090001">
+      <w:start w:val="1"/>
+      <w:numFmt w:val="bullet"/>
+      <w:lvlText w:val=""/>
+      <w:lvlJc w:val="left"/>
+      <w:pPr>
+        <w:ind w:left="720" w:hanging="360"/>
+      </w:pPr>
+      <w:rPr>
+        <w:rFonts w:ascii="Symbol" w:hAnsi="Symbol" w:hint="default"/>
+      </w:rPr>
+    </w:lvl>
+    <w:lvl w:ilvl="1" w:tplc="34090003" w:tentative="1">
+      <w:start w:val="1"/>
+      <w:numFmt w:val="bullet"/>
+      <w:lvlText w:val="o"/>
+      <w:lvlJc w:val="left"/>
+      <w:pPr>
+        <w:ind w:left="1440" w:hanging="360"/>
+      </w:pPr>
+      <w:rPr>
+        <w:rFonts w:ascii="Courier New" w:hAnsi="Courier New" w:cs="Courier New" w:hint="default"/>
+      </w:rPr>
+    </w:lvl>
+    <w:lvl w:ilvl="2" w:tplc="34090005" w:tentative="1">
+      <w:start w:val="1"/>
+      <w:numFmt w:val="bullet"/>
+      <w:lvlText w:val=""/>
+      <w:lvlJc w:val="left"/>
+      <w:pPr>
+        <w:ind w:left="2160" w:hanging="360"/>
+      </w:pPr>
+      <w:rPr>
+        <w:rFonts w:ascii="Wingdings" w:hAnsi="Wingdings" w:hint="default"/>
+      </w:rPr>
+    </w:lvl>
+    <w:lvl w:ilvl="3" w:tplc="34090001" w:tentative="1">
+      <w:start w:val="1"/>
+      <w:numFmt w:val="bullet"/>
+      <w:lvlText w:val=""/>
+      <w:lvlJc w:val="left"/>
+      <w:pPr>
+        <w:ind w:left="2880" w:hanging="360"/>
+      </w:pPr>
+      <w:rPr>
+        <w:rFonts w:ascii="Symbol" w:hAnsi="Symbol" w:hint="default"/>
+      </w:rPr>
+    </w:lvl>
+    <w:lvl w:ilvl="4" w:tplc="34090003" w:tentative="1">
+      <w:start w:val="1"/>
+      <w:numFmt w:val="bullet"/>
+      <w:lvlText w:val="o"/>
+      <w:lvlJc w:val="left"/>
+      <w:pPr>
+        <w:ind w:left="3600" w:hanging="360"/>
+      </w:pPr>
+      <w:rPr>
+        <w:rFonts w:ascii="Courier New" w:hAnsi="Courier New" w:cs="Courier New" w:hint="default"/>
+      </w:rPr>
+    </w:lvl>
+    <w:lvl w:ilvl="5" w:tplc="34090005" w:tentative="1">
+      <w:start w:val="1"/>
+      <w:numFmt w:val="bullet"/>
+      <w:lvlText w:val=""/>
+      <w:lvlJc w:val="left"/>
+      <w:pPr>
+        <w:ind w:left="4320" w:hanging="360"/>
+      </w:pPr>
+      <w:rPr>
+        <w:rFonts w:ascii="Wingdings" w:hAnsi="Wingdings" w:hint="default"/>
+      </w:rPr>
+    </w:lvl>
+    <w:lvl w:ilvl="6" w:tplc="34090001" w:tentative="1">
+      <w:start w:val="1"/>
+      <w:numFmt w:val="bullet"/>
+      <w:lvlText w:val=""/>
+      <w:lvlJc w:val="left"/>
+      <w:pPr>
+        <w:ind w:left="5040" w:hanging="360"/>
+      </w:pPr>
+      <w:rPr>
+        <w:rFonts w:ascii="Symbol" w:hAnsi="Symbol" w:hint="default"/>
+      </w:rPr>
+    </w:lvl>
+    <w:lvl w:ilvl="7" w:tplc="34090003" w:tentative="1">
+      <w:start w:val="1"/>
+      <w:numFmt w:val="bullet"/>
+      <w:lvlText w:val="o"/>
+      <w:lvlJc w:val="left"/>
+      <w:pPr>
+        <w:ind w:left="5760" w:hanging="360"/>
+      </w:pPr>
+      <w:rPr>
+        <w:rFonts w:ascii="Courier New" w:hAnsi="Courier New" w:cs="Courier New" w:hint="default"/>
+      </w:rPr>
+    </w:lvl>
+    <w:lvl w:ilvl="8" w:tplc="34090005" w:tentative="1">
+      <w:start w:val="1"/>
+      <w:numFmt w:val="bullet"/>
+      <w:lvlText w:val=""/>
+      <w:lvlJc w:val="left"/>
+      <w:pPr>
+        <w:ind w:left="6480" w:hanging="360"/>
+      </w:pPr>
+      <w:rPr>
+        <w:rFonts w:ascii="Wingdings" w:hAnsi="Wingdings" w:hint="default"/>
+      </w:rPr>
+    </w:lvl>
+  </w:abstractNum>
+  <w:abstractNum w:abstractNumId="5" w15:restartNumberingAfterBreak="0">
+    <w:nsid w:val="3E517A15"/>
+    <w:multiLevelType w:val="hybridMultilevel"/>
+    <w:tmpl w:val="C0ACF962"/>
+    <w:lvl w:ilvl="0" w:tplc="6DBE6A9E">
+      <w:start w:val="1"/>
+      <w:numFmt w:val="lowerLetter"/>
+      <w:lvlText w:val="%1."/>
+      <w:lvlJc w:val="left"/>
+      <w:pPr>
+        <w:ind w:left="1080" w:hanging="360"/>
+      </w:pPr>
+      <w:rPr>
+        <w:rFonts w:hint="default"/>
+      </w:rPr>
+    </w:lvl>
+    <w:lvl w:ilvl="1" w:tplc="34090019" w:tentative="1">
+      <w:start w:val="1"/>
+      <w:numFmt w:val="lowerLetter"/>
+      <w:lvlText w:val="%2."/>
+      <w:lvlJc w:val="left"/>
+      <w:pPr>
+        <w:ind w:left="1800" w:hanging="360"/>
+      </w:pPr>
+    </w:lvl>
+    <w:lvl w:ilvl="2" w:tplc="3409001B" w:tentative="1">
+      <w:start w:val="1"/>
+      <w:numFmt w:val="lowerRoman"/>
+      <w:lvlText w:val="%3."/>
+      <w:lvlJc w:val="right"/>
+      <w:pPr>
+        <w:ind w:left="2520" w:hanging="180"/>
+      </w:pPr>
+    </w:lvl>
+    <w:lvl w:ilvl="3" w:tplc="3409000F" w:tentative="1">
+      <w:start w:val="1"/>
+      <w:numFmt w:val="decimal"/>
+      <w:lvlText w:val="%4."/>
+      <w:lvlJc w:val="left"/>
+      <w:pPr>
+        <w:ind w:left="3240" w:hanging="360"/>
+      </w:pPr>
+    </w:lvl>
+    <w:lvl w:ilvl="4" w:tplc="34090019" w:tentative="1">
+      <w:start w:val="1"/>
+      <w:numFmt w:val="lowerLetter"/>
+      <w:lvlText w:val="%5."/>
+      <w:lvlJc w:val="left"/>
+      <w:pPr>
+        <w:ind w:left="3960" w:hanging="360"/>
+      </w:pPr>
+    </w:lvl>
+    <w:lvl w:ilvl="5" w:tplc="3409001B" w:tentative="1">
+      <w:start w:val="1"/>
+      <w:numFmt w:val="lowerRoman"/>
+      <w:lvlText w:val="%6."/>
+      <w:lvlJc w:val="right"/>
+      <w:pPr>
+        <w:ind w:left="4680" w:hanging="180"/>
+      </w:pPr>
+    </w:lvl>
+    <w:lvl w:ilvl="6" w:tplc="3409000F" w:tentative="1">
+      <w:start w:val="1"/>
+      <w:numFmt w:val="decimal"/>
+      <w:lvlText w:val="%7."/>
+      <w:lvlJc w:val="left"/>
+      <w:pPr>
+        <w:ind w:left="5400" w:hanging="360"/>
+      </w:pPr>
+    </w:lvl>
+    <w:lvl w:ilvl="7" w:tplc="34090019" w:tentative="1">
+      <w:start w:val="1"/>
+      <w:numFmt w:val="lowerLetter"/>
+      <w:lvlText w:val="%8."/>
+      <w:lvlJc w:val="left"/>
+      <w:pPr>
+        <w:ind w:left="6120" w:hanging="360"/>
+      </w:pPr>
+    </w:lvl>
+    <w:lvl w:ilvl="8" w:tplc="3409001B" w:tentative="1">
+      <w:start w:val="1"/>
+      <w:numFmt w:val="lowerRoman"/>
+      <w:lvlText w:val="%9."/>
+      <w:lvlJc w:val="right"/>
+      <w:pPr>
+        <w:ind w:left="6840" w:hanging="180"/>
+      </w:pPr>
+    </w:lvl>
+  </w:abstractNum>
+  <w:abstractNum w:abstractNumId="6" w15:restartNumberingAfterBreak="0">
+    <w:nsid w:val="56843DAE"/>
+    <w:multiLevelType w:val="hybridMultilevel"/>
+    <w:tmpl w:val="F23EC714"/>
+    <w:lvl w:ilvl="0" w:tplc="3409000F">
+      <w:start w:val="1"/>
+      <w:numFmt w:val="decimal"/>
+      <w:lvlText w:val="%1."/>
+      <w:lvlJc w:val="left"/>
+      <w:pPr>
+        <w:ind w:left="720" w:hanging="360"/>
+      </w:pPr>
+      <w:rPr>
+        <w:rFonts w:hint="default"/>
+      </w:rPr>
+    </w:lvl>
+    <w:lvl w:ilvl="1" w:tplc="34090019" w:tentative="1">
+      <w:start w:val="1"/>
+      <w:numFmt w:val="lowerLetter"/>
+      <w:lvlText w:val="%2."/>
+      <w:lvlJc w:val="left"/>
+      <w:pPr>
+        <w:ind w:left="1440" w:hanging="360"/>
+      </w:pPr>
+    </w:lvl>
+    <w:lvl w:ilvl="2" w:tplc="3409001B" w:tentative="1">
+      <w:start w:val="1"/>
+      <w:numFmt w:val="lowerRoman"/>
+      <w:lvlText w:val="%3."/>
+      <w:lvlJc w:val="right"/>
+      <w:pPr>
+        <w:ind w:left="2160" w:hanging="180"/>
+      </w:pPr>
+    </w:lvl>
+    <w:lvl w:ilvl="3" w:tplc="3409000F" w:tentative="1">
+      <w:start w:val="1"/>
+      <w:numFmt w:val="decimal"/>
+      <w:lvlText w:val="%4."/>
+      <w:lvlJc w:val="left"/>
+      <w:pPr>
+        <w:ind w:left="2880" w:hanging="360"/>
+      </w:pPr>
+    </w:lvl>
+    <w:lvl w:ilvl="4" w:tplc="34090019" w:tentative="1">
+      <w:start w:val="1"/>
+      <w:numFmt w:val="lowerLetter"/>
+      <w:lvlText w:val="%5."/>
+      <w:lvlJc w:val="left"/>
+      <w:pPr>
+        <w:ind w:left="3600" w:hanging="360"/>
+      </w:pPr>
+    </w:lvl>
+    <w:lvl w:ilvl="5" w:tplc="3409001B" w:tentative="1">
+      <w:start w:val="1"/>
+      <w:numFmt w:val="lowerRoman"/>
+      <w:lvlText w:val="%6."/>
+      <w:lvlJc w:val="right"/>
+      <w:pPr>
+        <w:ind w:left="4320" w:hanging="180"/>
+      </w:pPr>
+    </w:lvl>
+    <w:lvl w:ilvl="6" w:tplc="3409000F" w:tentative="1">
+      <w:start w:val="1"/>
+      <w:numFmt w:val="decimal"/>
+      <w:lvlText w:val="%7."/>
+      <w:lvlJc w:val="left"/>
+      <w:pPr>
+        <w:ind w:left="5040" w:hanging="360"/>
+      </w:pPr>
+    </w:lvl>
+    <w:lvl w:ilvl="7" w:tplc="34090019" w:tentative="1">
+      <w:start w:val="1"/>
+      <w:numFmt w:val="lowerLetter"/>
+      <w:lvlText w:val="%8."/>
+      <w:lvlJc w:val="left"/>
+      <w:pPr>
+        <w:ind w:left="5760" w:hanging="360"/>
+      </w:pPr>
+    </w:lvl>
+    <w:lvl w:ilvl="8" w:tplc="3409001B" w:tentative="1">
+      <w:start w:val="1"/>
+      <w:numFmt w:val="lowerRoman"/>
+      <w:lvlText w:val="%9."/>
+      <w:lvlJc w:val="right"/>
+      <w:pPr>
+        <w:ind w:left="6480" w:hanging="180"/>
+      </w:pPr>
+    </w:lvl>
+  </w:abstractNum>
+  <w:abstractNum w:abstractNumId="7" w15:restartNumberingAfterBreak="0">
+    <w:nsid w:val="6BBF59D8"/>
+    <w:multiLevelType w:val="hybridMultilevel"/>
+    <w:tmpl w:val="EEE8FD48"/>
+    <w:lvl w:ilvl="0" w:tplc="2586F830">
+      <w:start w:val="1"/>
+      <w:numFmt w:val="lowerLetter"/>
+      <w:lvlText w:val="%1."/>
+      <w:lvlJc w:val="left"/>
+      <w:pPr>
+        <w:ind w:left="1080" w:hanging="360"/>
+      </w:pPr>
+      <w:rPr>
+        <w:rFonts w:hint="default"/>
+      </w:rPr>
+    </w:lvl>
+    <w:lvl w:ilvl="1" w:tplc="34090019" w:tentative="1">
+      <w:start w:val="1"/>
+      <w:numFmt w:val="lowerLetter"/>
+      <w:lvlText w:val="%2."/>
+      <w:lvlJc w:val="left"/>
+      <w:pPr>
+        <w:ind w:left="1800" w:hanging="360"/>
+      </w:pPr>
+    </w:lvl>
+    <w:lvl w:ilvl="2" w:tplc="3409001B" w:tentative="1">
+      <w:start w:val="1"/>
+      <w:numFmt w:val="lowerRoman"/>
+      <w:lvlText w:val="%3."/>
+      <w:lvlJc w:val="right"/>
+      <w:pPr>
+        <w:ind w:left="2520" w:hanging="180"/>
+      </w:pPr>
+    </w:lvl>
+    <w:lvl w:ilvl="3" w:tplc="3409000F" w:tentative="1">
+      <w:start w:val="1"/>
+      <w:numFmt w:val="decimal"/>
+      <w:lvlText w:val="%4."/>
+      <w:lvlJc w:val="left"/>
+      <w:pPr>
+        <w:ind w:left="3240" w:hanging="360"/>
+      </w:pPr>
+    </w:lvl>
+    <w:lvl w:ilvl="4" w:tplc="34090019" w:tentative="1">
+      <w:start w:val="1"/>
+      <w:numFmt w:val="lowerLetter"/>
+      <w:lvlText w:val="%5."/>
+      <w:lvlJc w:val="left"/>
+      <w:pPr>
+        <w:ind w:left="3960" w:hanging="360"/>
+      </w:pPr>
+    </w:lvl>
+    <w:lvl w:ilvl="5" w:tplc="3409001B" w:tentative="1">
+      <w:start w:val="1"/>
+      <w:numFmt w:val="lowerRoman"/>
+      <w:lvlText w:val="%6."/>
+      <w:lvlJc w:val="right"/>
+      <w:pPr>
+        <w:ind w:left="4680" w:hanging="180"/>
+      </w:pPr>
+    </w:lvl>
+    <w:lvl w:ilvl="6" w:tplc="3409000F" w:tentative="1">
+      <w:start w:val="1"/>
+      <w:numFmt w:val="decimal"/>
+      <w:lvlText w:val="%7."/>
+      <w:lvlJc w:val="left"/>
+      <w:pPr>
+        <w:ind w:left="5400" w:hanging="360"/>
+      </w:pPr>
+    </w:lvl>
+    <w:lvl w:ilvl="7" w:tplc="34090019" w:tentative="1">
+      <w:start w:val="1"/>
+      <w:numFmt w:val="lowerLetter"/>
+      <w:lvlText w:val="%8."/>
+      <w:lvlJc w:val="left"/>
+      <w:pPr>
+        <w:ind w:left="6120" w:hanging="360"/>
+      </w:pPr>
+    </w:lvl>
+    <w:lvl w:ilvl="8" w:tplc="3409001B" w:tentative="1">
+      <w:start w:val="1"/>
+      <w:numFmt w:val="lowerRoman"/>
+      <w:lvlText w:val="%9."/>
+      <w:lvlJc w:val="right"/>
+      <w:pPr>
+        <w:ind w:left="6840" w:hanging="180"/>
+      </w:pPr>
+    </w:lvl>
+  </w:abstractNum>
+  <w:abstractNum w:abstractNumId="8" w15:restartNumberingAfterBreak="0">
     <w:nsid w:val="6CFC542E"/>
     <w:multiLevelType w:val="hybridMultilevel"/>
     <w:tmpl w:val="70F4A458"/>
@@ -793,31 +1484,31 @@
     </w:lvl>
   </w:abstractNum>
   <w:num w:numId="1">
-    <w:abstractNumId w:val="2"/>
-    <w:lvlOverride w:ilvl="0"/>
-    <w:lvlOverride w:ilvl="1"/>
-    <w:lvlOverride w:ilvl="2"/>
-    <w:lvlOverride w:ilvl="3"/>
-    <w:lvlOverride w:ilvl="4"/>
-    <w:lvlOverride w:ilvl="5"/>
-    <w:lvlOverride w:ilvl="6"/>
-    <w:lvlOverride w:ilvl="7"/>
-    <w:lvlOverride w:ilvl="8"/>
+    <w:abstractNumId w:val="8"/>
   </w:num>
   <w:num w:numId="2">
     <w:abstractNumId w:val="0"/>
-    <w:lvlOverride w:ilvl="0"/>
-    <w:lvlOverride w:ilvl="1"/>
-    <w:lvlOverride w:ilvl="2"/>
-    <w:lvlOverride w:ilvl="3"/>
-    <w:lvlOverride w:ilvl="4"/>
-    <w:lvlOverride w:ilvl="5"/>
-    <w:lvlOverride w:ilvl="6"/>
-    <w:lvlOverride w:ilvl="7"/>
-    <w:lvlOverride w:ilvl="8"/>
   </w:num>
   <w:num w:numId="3">
+    <w:abstractNumId w:val="2"/>
+  </w:num>
+  <w:num w:numId="4">
+    <w:abstractNumId w:val="4"/>
+  </w:num>
+  <w:num w:numId="5">
+    <w:abstractNumId w:val="6"/>
+  </w:num>
+  <w:num w:numId="6">
+    <w:abstractNumId w:val="3"/>
+  </w:num>
+  <w:num w:numId="7">
     <w:abstractNumId w:val="1"/>
+  </w:num>
+  <w:num w:numId="8">
+    <w:abstractNumId w:val="5"/>
+  </w:num>
+  <w:num w:numId="9">
+    <w:abstractNumId w:val="7"/>
   </w:num>
 </w:numbering>
 </file>
@@ -1229,7 +1920,6 @@
   <w:style w:type="character" w:default="1" w:styleId="DefaultParagraphFont">
     <w:name w:val="Default Paragraph Font"/>
     <w:uiPriority w:val="1"/>
-    <w:semiHidden/>
     <w:unhideWhenUsed/>
   </w:style>
   <w:style w:type="table" w:default="1" w:styleId="TableNormal">

</xml_diff>